<commit_message>
aggionamento BL e REGOLE E STILE
</commit_message>
<xml_diff>
--- a/BACKLOG.docx
+++ b/BACKLOG.docx
@@ -3,35 +3,29 @@
 <w:document xmlns:wpc="http://schemas.microsoft.com/office/word/2010/wordprocessingCanvas" xmlns:cx="http://schemas.microsoft.com/office/drawing/2014/chartex" xmlns:mc="http://schemas.openxmlformats.org/markup-compatibility/2006" xmlns:o="urn:schemas-microsoft-com:office:office" xmlns:r="http://schemas.openxmlformats.org/officeDocument/2006/relationships" xmlns:m="http://schemas.openxmlformats.org/officeDocument/2006/math" xmlns:v="urn:schemas-microsoft-com:vml" xmlns:wp14="http://schemas.microsoft.com/office/word/2010/wordprocessingDrawing" xmlns:wp="http://schemas.openxmlformats.org/drawingml/2006/wordprocessingDrawing" xmlns:w10="urn:schemas-microsoft-com:office:word" xmlns:w="http://schemas.openxmlformats.org/wordprocessingml/2006/main" xmlns:w14="http://schemas.microsoft.com/office/word/2010/wordml" xmlns:w15="http://schemas.microsoft.com/office/word/2012/wordml" xmlns:w16se="http://schemas.microsoft.com/office/word/2015/wordml/symex" xmlns:wpg="http://schemas.microsoft.com/office/word/2010/wordprocessingGroup" xmlns:wpi="http://schemas.microsoft.com/office/word/2010/wordprocessingInk" xmlns:wne="http://schemas.microsoft.com/office/word/2006/wordml" xmlns:wps="http://schemas.microsoft.com/office/word/2010/wordprocessingShape" mc:Ignorable="w14 w15 w16se wp14">
   <w:body>
     <w:p>
-      <w:pPr>
+      <w:r>
+        <w:rPr>
+          <w:lang w:val="it-IT"/>
+        </w:rPr>
+        <w:t>Riccardo Zaglia</w:t>
+      </w:r>
+      <w:r>
+        <w:rPr>
+          <w:lang w:val="it-IT"/>
+        </w:rPr>
+        <w:tab/>
+      </w:r>
+      <w:r>
+        <w:rPr>
+          <w:lang w:val="it-IT"/>
+        </w:rPr>
+        <w:tab/>
+      </w:r>
+      <w:r>
         <w:rPr>
           <w:b/>
           <w:lang w:val="it-IT"/>
         </w:rPr>
-      </w:pPr>
-      <w:r>
-        <w:rPr>
-          <w:lang w:val="it-IT"/>
-        </w:rPr>
-        <w:t>Riccardo Zaglia</w:t>
-      </w:r>
-      <w:r>
-        <w:rPr>
-          <w:lang w:val="it-IT"/>
-        </w:rPr>
-        <w:tab/>
-      </w:r>
-      <w:r>
-        <w:rPr>
-          <w:lang w:val="it-IT"/>
-        </w:rPr>
-        <w:tab/>
-      </w:r>
-      <w:r>
-        <w:rPr>
-          <w:b/>
-          <w:lang w:val="it-IT"/>
-        </w:rPr>
         <w:t>R</w:t>
       </w:r>
       <w:r>
@@ -39,16 +33,14 @@
           <w:lang w:val="it-IT"/>
         </w:rPr>
         <w:br/>
-        <w:t xml:space="preserve">Fabio </w:t>
-      </w:r>
-      <w:proofErr w:type="spellStart"/>
-      <w:r>
-        <w:rPr>
-          <w:lang w:val="it-IT"/>
-        </w:rPr>
-        <w:t>Pancin</w:t>
-      </w:r>
-      <w:proofErr w:type="spellEnd"/>
+        <w:t>Fabio Pancin</w:t>
+      </w:r>
+      <w:r>
+        <w:rPr>
+          <w:lang w:val="it-IT"/>
+        </w:rPr>
+        <w:t>o</w:t>
+      </w:r>
       <w:r>
         <w:rPr>
           <w:lang w:val="it-IT"/>
@@ -131,14 +123,23 @@
         <w:t>M</w:t>
       </w:r>
     </w:p>
-    <w:p>
-      <w:pPr>
-        <w:rPr>
-          <w:lang w:val="it-IT"/>
-        </w:rPr>
-      </w:pPr>
-      <w:bookmarkStart w:id="0" w:name="_GoBack"/>
-      <w:bookmarkEnd w:id="0"/>
+    <w:p/>
+    <w:p>
+      <w:pPr>
+        <w:rPr>
+          <w:b/>
+          <w:sz w:val="32"/>
+          <w:lang w:val="it-IT"/>
+        </w:rPr>
+      </w:pPr>
+      <w:r>
+        <w:rPr>
+          <w:b/>
+          <w:sz w:val="32"/>
+          <w:lang w:val="it-IT"/>
+        </w:rPr>
+        <w:t>Task assegnati</w:t>
+      </w:r>
     </w:p>
     <w:p>
       <w:pPr>
@@ -155,55 +156,21 @@
         <w:rPr>
           <w:lang w:val="it-IT"/>
         </w:rPr>
-        <w:t>Assegnare ruoli</w:t>
-      </w:r>
-      <w:r>
-        <w:rPr>
-          <w:lang w:val="it-IT"/>
-        </w:rPr>
-        <w:tab/>
-      </w:r>
-      <w:r>
-        <w:rPr>
-          <w:lang w:val="it-IT"/>
-        </w:rPr>
-        <w:tab/>
-      </w:r>
-      <w:r>
-        <w:rPr>
-          <w:lang w:val="it-IT"/>
-        </w:rPr>
-        <w:tab/>
-      </w:r>
-      <w:r>
-        <w:rPr>
-          <w:lang w:val="it-IT"/>
-        </w:rPr>
-        <w:tab/>
-      </w:r>
-      <w:r>
-        <w:rPr>
-          <w:lang w:val="it-IT"/>
-        </w:rPr>
-        <w:tab/>
-      </w:r>
-      <w:r>
-        <w:rPr>
-          <w:lang w:val="it-IT"/>
-        </w:rPr>
-        <w:tab/>
-      </w:r>
-      <w:r>
-        <w:rPr>
-          <w:lang w:val="it-IT"/>
-        </w:rPr>
-        <w:tab/>
-      </w:r>
-      <w:r>
-        <w:rPr>
-          <w:lang w:val="it-IT"/>
-        </w:rPr>
-        <w:t>OK</w:t>
+        <w:t>Prima versione dell’</w:t>
+      </w:r>
+      <w:proofErr w:type="spellStart"/>
+      <w:r>
+        <w:rPr>
+          <w:lang w:val="it-IT"/>
+        </w:rPr>
+        <w:t>app</w:t>
+      </w:r>
+      <w:proofErr w:type="spellEnd"/>
+      <w:r>
+        <w:rPr>
+          <w:lang w:val="it-IT"/>
+        </w:rPr>
+        <w:t>:</w:t>
       </w:r>
     </w:p>
     <w:p>
@@ -221,7 +188,32 @@
         <w:rPr>
           <w:lang w:val="it-IT"/>
         </w:rPr>
-        <w:t>PORTAVOCE: Fabio Pancino</w:t>
+        <w:t>Activity lista foto</w:t>
+      </w:r>
+      <w:r>
+        <w:rPr>
+          <w:lang w:val="it-IT"/>
+        </w:rPr>
+        <w:tab/>
+      </w:r>
+      <w:r>
+        <w:rPr>
+          <w:lang w:val="it-IT"/>
+        </w:rPr>
+        <w:tab/>
+      </w:r>
+      <w:r>
+        <w:rPr>
+          <w:lang w:val="it-IT"/>
+        </w:rPr>
+        <w:tab/>
+      </w:r>
+      <w:r>
+        <w:rPr>
+          <w:lang w:val="it-IT"/>
+        </w:rPr>
+        <w:tab/>
+        <w:t>R</w:t>
       </w:r>
     </w:p>
     <w:p>
@@ -239,16 +231,51 @@
         <w:rPr>
           <w:lang w:val="it-IT"/>
         </w:rPr>
-        <w:t xml:space="preserve">GESTORE GITHUB: Luca </w:t>
-      </w:r>
-      <w:proofErr w:type="spellStart"/>
-      <w:r>
-        <w:rPr>
-          <w:lang w:val="it-IT"/>
-        </w:rPr>
-        <w:t>Michelon</w:t>
-      </w:r>
-      <w:proofErr w:type="spellEnd"/>
+        <w:t>Activity fotocamera</w:t>
+      </w:r>
+      <w:r>
+        <w:rPr>
+          <w:lang w:val="it-IT"/>
+        </w:rPr>
+        <w:tab/>
+      </w:r>
+      <w:r>
+        <w:rPr>
+          <w:lang w:val="it-IT"/>
+        </w:rPr>
+        <w:tab/>
+      </w:r>
+      <w:r>
+        <w:rPr>
+          <w:lang w:val="it-IT"/>
+        </w:rPr>
+        <w:tab/>
+      </w:r>
+      <w:r>
+        <w:rPr>
+          <w:lang w:val="it-IT"/>
+        </w:rPr>
+        <w:tab/>
+        <w:t>L</w:t>
+      </w:r>
+    </w:p>
+    <w:p>
+      <w:pPr>
+        <w:pStyle w:val="Paragrafoelenco"/>
+        <w:numPr>
+          <w:ilvl w:val="0"/>
+          <w:numId w:val="2"/>
+        </w:numPr>
+        <w:rPr>
+          <w:lang w:val="it-IT"/>
+        </w:rPr>
+      </w:pPr>
+      <w:r>
+        <w:rPr>
+          <w:lang w:val="it-IT"/>
+        </w:rPr>
+        <w:t>Presentazione:</w:t>
+      </w:r>
     </w:p>
     <w:p>
       <w:pPr>
@@ -265,7 +292,125 @@
         <w:rPr>
           <w:lang w:val="it-IT"/>
         </w:rPr>
-        <w:t>CAN PASTORE: Zaglia Riccardo</w:t>
+        <w:t>Espositore:</w:t>
+      </w:r>
+      <w:r>
+        <w:rPr>
+          <w:lang w:val="it-IT"/>
+        </w:rPr>
+        <w:tab/>
+      </w:r>
+      <w:r>
+        <w:rPr>
+          <w:lang w:val="it-IT"/>
+        </w:rPr>
+        <w:tab/>
+      </w:r>
+      <w:r>
+        <w:rPr>
+          <w:lang w:val="it-IT"/>
+        </w:rPr>
+        <w:tab/>
+      </w:r>
+      <w:r>
+        <w:rPr>
+          <w:lang w:val="it-IT"/>
+        </w:rPr>
+        <w:tab/>
+      </w:r>
+      <w:r>
+        <w:rPr>
+          <w:lang w:val="it-IT"/>
+        </w:rPr>
+        <w:tab/>
+        <w:t>F</w:t>
+      </w:r>
+    </w:p>
+    <w:p>
+      <w:pPr>
+        <w:pStyle w:val="Paragrafoelenco"/>
+        <w:numPr>
+          <w:ilvl w:val="1"/>
+          <w:numId w:val="2"/>
+        </w:numPr>
+        <w:rPr>
+          <w:lang w:val="it-IT"/>
+        </w:rPr>
+      </w:pPr>
+      <w:proofErr w:type="spellStart"/>
+      <w:r>
+        <w:rPr>
+          <w:lang w:val="it-IT"/>
+        </w:rPr>
+        <w:t>Slides</w:t>
+      </w:r>
+      <w:proofErr w:type="spellEnd"/>
+      <w:r>
+        <w:rPr>
+          <w:lang w:val="it-IT"/>
+        </w:rPr>
+        <w:t>:</w:t>
+      </w:r>
+      <w:r>
+        <w:rPr>
+          <w:lang w:val="it-IT"/>
+        </w:rPr>
+        <w:tab/>
+      </w:r>
+      <w:r>
+        <w:rPr>
+          <w:lang w:val="it-IT"/>
+        </w:rPr>
+        <w:tab/>
+      </w:r>
+      <w:r>
+        <w:rPr>
+          <w:lang w:val="it-IT"/>
+        </w:rPr>
+        <w:tab/>
+      </w:r>
+      <w:r>
+        <w:rPr>
+          <w:lang w:val="it-IT"/>
+        </w:rPr>
+        <w:tab/>
+      </w:r>
+      <w:r>
+        <w:rPr>
+          <w:lang w:val="it-IT"/>
+        </w:rPr>
+        <w:tab/>
+      </w:r>
+      <w:r>
+        <w:rPr>
+          <w:lang w:val="it-IT"/>
+        </w:rPr>
+        <w:tab/>
+        <w:t>M</w:t>
+      </w:r>
+    </w:p>
+    <w:p>
+      <w:pPr>
+        <w:rPr>
+          <w:lang w:val="it-IT"/>
+        </w:rPr>
+      </w:pPr>
+    </w:p>
+    <w:p>
+      <w:pPr>
+        <w:rPr>
+          <w:b/>
+          <w:sz w:val="32"/>
+          <w:lang w:val="it-IT"/>
+        </w:rPr>
+      </w:pPr>
+      <w:r>
+        <w:rPr>
+          <w:b/>
+          <w:sz w:val="32"/>
+          <w:lang w:val="it-IT"/>
+        </w:rPr>
+        <w:t xml:space="preserve">Task da assegnare </w:t>
       </w:r>
     </w:p>
     <w:p>
@@ -283,7 +428,7 @@
         <w:rPr>
           <w:lang w:val="it-IT"/>
         </w:rPr>
-        <w:t>Prima versione dell’</w:t>
+        <w:t xml:space="preserve">Scegliere nome </w:t>
       </w:r>
       <w:proofErr w:type="spellStart"/>
       <w:r>
@@ -293,12 +438,6 @@
         <w:t>app</w:t>
       </w:r>
       <w:proofErr w:type="spellEnd"/>
-      <w:r>
-        <w:rPr>
-          <w:lang w:val="it-IT"/>
-        </w:rPr>
-        <w:t>:</w:t>
-      </w:r>
     </w:p>
     <w:p>
       <w:pPr>
@@ -311,36 +450,109 @@
           <w:lang w:val="it-IT"/>
         </w:rPr>
       </w:pPr>
-      <w:r>
-        <w:rPr>
-          <w:lang w:val="it-IT"/>
-        </w:rPr>
-        <w:t>Activity lista foto</w:t>
-      </w:r>
-      <w:r>
-        <w:rPr>
-          <w:lang w:val="it-IT"/>
-        </w:rPr>
-        <w:tab/>
-      </w:r>
-      <w:r>
-        <w:rPr>
-          <w:lang w:val="it-IT"/>
-        </w:rPr>
-        <w:tab/>
-      </w:r>
-      <w:r>
-        <w:rPr>
-          <w:lang w:val="it-IT"/>
-        </w:rPr>
-        <w:tab/>
-      </w:r>
-      <w:r>
-        <w:rPr>
-          <w:lang w:val="it-IT"/>
-        </w:rPr>
-        <w:tab/>
-        <w:t>R</w:t>
+      <w:proofErr w:type="gramStart"/>
+      <w:r>
+        <w:rPr>
+          <w:lang w:val="it-IT"/>
+        </w:rPr>
+        <w:t>Spaventapasseri ???</w:t>
+      </w:r>
+      <w:proofErr w:type="gramEnd"/>
+      <w:r>
+        <w:rPr>
+          <w:lang w:val="it-IT"/>
+        </w:rPr>
+        <w:t xml:space="preserve"> </w:t>
+      </w:r>
+    </w:p>
+    <w:p>
+      <w:pPr>
+        <w:pStyle w:val="Paragrafoelenco"/>
+        <w:numPr>
+          <w:ilvl w:val="0"/>
+          <w:numId w:val="2"/>
+        </w:numPr>
+        <w:rPr>
+          <w:lang w:val="it-IT"/>
+        </w:rPr>
+      </w:pPr>
+      <w:r>
+        <w:rPr>
+          <w:lang w:val="it-IT"/>
+        </w:rPr>
+        <w:t>S</w:t>
+      </w:r>
+      <w:r>
+        <w:rPr>
+          <w:lang w:val="it-IT"/>
+        </w:rPr>
+        <w:t>ce</w:t>
+      </w:r>
+      <w:r>
+        <w:rPr>
+          <w:lang w:val="it-IT"/>
+        </w:rPr>
+        <w:t>gliere logo</w:t>
+      </w:r>
+    </w:p>
+    <w:p>
+      <w:pPr>
+        <w:pStyle w:val="Paragrafoelenco"/>
+        <w:numPr>
+          <w:ilvl w:val="0"/>
+          <w:numId w:val="2"/>
+        </w:numPr>
+        <w:rPr>
+          <w:lang w:val="it-IT"/>
+        </w:rPr>
+      </w:pPr>
+      <w:r>
+        <w:rPr>
+          <w:lang w:val="it-IT"/>
+        </w:rPr>
+        <w:t>Scegliere palette colori</w:t>
+      </w:r>
+    </w:p>
+    <w:p>
+      <w:pPr>
+        <w:rPr>
+          <w:lang w:val="it-IT"/>
+        </w:rPr>
+      </w:pPr>
+    </w:p>
+    <w:p>
+      <w:pPr>
+        <w:rPr>
+          <w:b/>
+          <w:sz w:val="32"/>
+          <w:lang w:val="it-IT"/>
+        </w:rPr>
+      </w:pPr>
+      <w:r>
+        <w:rPr>
+          <w:b/>
+          <w:sz w:val="32"/>
+          <w:lang w:val="it-IT"/>
+        </w:rPr>
+        <w:t xml:space="preserve">Task completati </w:t>
+      </w:r>
+    </w:p>
+    <w:p>
+      <w:pPr>
+        <w:pStyle w:val="Paragrafoelenco"/>
+        <w:numPr>
+          <w:ilvl w:val="0"/>
+          <w:numId w:val="2"/>
+        </w:numPr>
+        <w:rPr>
+          <w:lang w:val="it-IT"/>
+        </w:rPr>
+      </w:pPr>
+      <w:r>
+        <w:rPr>
+          <w:lang w:val="it-IT"/>
+        </w:rPr>
+        <w:t>Scegliere nome compagnia</w:t>
       </w:r>
     </w:p>
     <w:p>
@@ -354,37 +566,14 @@
           <w:lang w:val="it-IT"/>
         </w:rPr>
       </w:pPr>
-      <w:r>
-        <w:rPr>
-          <w:lang w:val="it-IT"/>
-        </w:rPr>
-        <w:t>Activity fotocamera</w:t>
-      </w:r>
-      <w:r>
-        <w:rPr>
-          <w:lang w:val="it-IT"/>
-        </w:rPr>
-        <w:tab/>
-      </w:r>
-      <w:r>
-        <w:rPr>
-          <w:lang w:val="it-IT"/>
-        </w:rPr>
-        <w:tab/>
-      </w:r>
-      <w:r>
-        <w:rPr>
-          <w:lang w:val="it-IT"/>
-        </w:rPr>
-        <w:tab/>
-      </w:r>
-      <w:r>
-        <w:rPr>
-          <w:lang w:val="it-IT"/>
-        </w:rPr>
-        <w:tab/>
-        <w:t>L</w:t>
-      </w:r>
+      <w:proofErr w:type="spellStart"/>
+      <w:r>
+        <w:rPr>
+          <w:lang w:val="it-IT"/>
+        </w:rPr>
+        <w:t>Brainstorm</w:t>
+      </w:r>
+      <w:proofErr w:type="spellEnd"/>
     </w:p>
     <w:p>
       <w:pPr>
@@ -401,7 +590,13 @@
         <w:rPr>
           <w:lang w:val="it-IT"/>
         </w:rPr>
-        <w:t>Presentazione:</w:t>
+        <w:t>A</w:t>
+      </w:r>
+      <w:r>
+        <w:rPr>
+          <w:lang w:val="it-IT"/>
+        </w:rPr>
+        <w:t>ssegnare ruoli</w:t>
       </w:r>
     </w:p>
     <w:p>
@@ -419,38 +614,7 @@
         <w:rPr>
           <w:lang w:val="it-IT"/>
         </w:rPr>
-        <w:t>Espositore:</w:t>
-      </w:r>
-      <w:r>
-        <w:rPr>
-          <w:lang w:val="it-IT"/>
-        </w:rPr>
-        <w:tab/>
-      </w:r>
-      <w:r>
-        <w:rPr>
-          <w:lang w:val="it-IT"/>
-        </w:rPr>
-        <w:tab/>
-      </w:r>
-      <w:r>
-        <w:rPr>
-          <w:lang w:val="it-IT"/>
-        </w:rPr>
-        <w:tab/>
-      </w:r>
-      <w:r>
-        <w:rPr>
-          <w:lang w:val="it-IT"/>
-        </w:rPr>
-        <w:tab/>
-      </w:r>
-      <w:r>
-        <w:rPr>
-          <w:lang w:val="it-IT"/>
-        </w:rPr>
-        <w:tab/>
-        <w:t>F</w:t>
+        <w:t>PORTAVOCE: Fabio Pancino</w:t>
       </w:r>
     </w:p>
     <w:p>
@@ -464,132 +628,20 @@
           <w:lang w:val="it-IT"/>
         </w:rPr>
       </w:pPr>
+      <w:r>
+        <w:rPr>
+          <w:lang w:val="it-IT"/>
+        </w:rPr>
+        <w:t xml:space="preserve">GESTORE GITHUB: Luca </w:t>
+      </w:r>
       <w:proofErr w:type="spellStart"/>
       <w:r>
         <w:rPr>
           <w:lang w:val="it-IT"/>
         </w:rPr>
-        <w:t>Slides</w:t>
+        <w:t>Michelon</w:t>
       </w:r>
       <w:proofErr w:type="spellEnd"/>
-      <w:r>
-        <w:rPr>
-          <w:lang w:val="it-IT"/>
-        </w:rPr>
-        <w:t>:</w:t>
-      </w:r>
-      <w:r>
-        <w:rPr>
-          <w:lang w:val="it-IT"/>
-        </w:rPr>
-        <w:tab/>
-      </w:r>
-      <w:r>
-        <w:rPr>
-          <w:lang w:val="it-IT"/>
-        </w:rPr>
-        <w:tab/>
-      </w:r>
-      <w:r>
-        <w:rPr>
-          <w:lang w:val="it-IT"/>
-        </w:rPr>
-        <w:tab/>
-      </w:r>
-      <w:r>
-        <w:rPr>
-          <w:lang w:val="it-IT"/>
-        </w:rPr>
-        <w:tab/>
-      </w:r>
-      <w:r>
-        <w:rPr>
-          <w:lang w:val="it-IT"/>
-        </w:rPr>
-        <w:tab/>
-      </w:r>
-      <w:r>
-        <w:rPr>
-          <w:lang w:val="it-IT"/>
-        </w:rPr>
-        <w:tab/>
-        <w:t>M</w:t>
-      </w:r>
-    </w:p>
-    <w:p>
-      <w:pPr>
-        <w:pStyle w:val="Paragrafoelenco"/>
-        <w:numPr>
-          <w:ilvl w:val="0"/>
-          <w:numId w:val="2"/>
-        </w:numPr>
-        <w:rPr>
-          <w:lang w:val="it-IT"/>
-        </w:rPr>
-      </w:pPr>
-      <w:proofErr w:type="spellStart"/>
-      <w:r>
-        <w:rPr>
-          <w:lang w:val="it-IT"/>
-        </w:rPr>
-        <w:t>Scagliere</w:t>
-      </w:r>
-      <w:proofErr w:type="spellEnd"/>
-      <w:r>
-        <w:rPr>
-          <w:lang w:val="it-IT"/>
-        </w:rPr>
-        <w:t xml:space="preserve"> logo</w:t>
-      </w:r>
-    </w:p>
-    <w:p>
-      <w:pPr>
-        <w:pStyle w:val="Paragrafoelenco"/>
-        <w:numPr>
-          <w:ilvl w:val="0"/>
-          <w:numId w:val="2"/>
-        </w:numPr>
-        <w:rPr>
-          <w:lang w:val="it-IT"/>
-        </w:rPr>
-      </w:pPr>
-      <w:r>
-        <w:rPr>
-          <w:lang w:val="it-IT"/>
-        </w:rPr>
-        <w:t>Scegliere nome compagnia</w:t>
-      </w:r>
-      <w:r>
-        <w:rPr>
-          <w:lang w:val="it-IT"/>
-        </w:rPr>
-        <w:tab/>
-      </w:r>
-      <w:r>
-        <w:rPr>
-          <w:lang w:val="it-IT"/>
-        </w:rPr>
-        <w:tab/>
-      </w:r>
-      <w:r>
-        <w:rPr>
-          <w:lang w:val="it-IT"/>
-        </w:rPr>
-        <w:tab/>
-      </w:r>
-      <w:r>
-        <w:rPr>
-          <w:lang w:val="it-IT"/>
-        </w:rPr>
-        <w:tab/>
-      </w:r>
-      <w:r>
-        <w:rPr>
-          <w:lang w:val="it-IT"/>
-        </w:rPr>
-        <w:tab/>
-        <w:t>OK</w:t>
-      </w:r>
     </w:p>
     <w:p>
       <w:pPr>
@@ -602,298 +654,14 @@
           <w:lang w:val="it-IT"/>
         </w:rPr>
       </w:pPr>
-      <w:proofErr w:type="spellStart"/>
-      <w:r>
-        <w:rPr>
-          <w:lang w:val="it-IT"/>
-        </w:rPr>
-        <w:t>Brainstorm</w:t>
-      </w:r>
-      <w:proofErr w:type="spellEnd"/>
-    </w:p>
-    <w:p>
-      <w:pPr>
-        <w:pStyle w:val="Paragrafoelenco"/>
-        <w:numPr>
-          <w:ilvl w:val="0"/>
-          <w:numId w:val="2"/>
-        </w:numPr>
-        <w:rPr>
-          <w:lang w:val="it-IT"/>
-        </w:rPr>
-      </w:pPr>
-      <w:r>
-        <w:rPr>
-          <w:lang w:val="it-IT"/>
-        </w:rPr>
-        <w:t xml:space="preserve">Scegliere nome </w:t>
-      </w:r>
-      <w:proofErr w:type="spellStart"/>
-      <w:r>
-        <w:rPr>
-          <w:lang w:val="it-IT"/>
-        </w:rPr>
-        <w:t>app</w:t>
-      </w:r>
-      <w:proofErr w:type="spellEnd"/>
-    </w:p>
-    <w:p>
-      <w:pPr>
-        <w:pStyle w:val="Paragrafoelenco"/>
-        <w:numPr>
-          <w:ilvl w:val="1"/>
-          <w:numId w:val="2"/>
-        </w:numPr>
-        <w:rPr>
-          <w:lang w:val="it-IT"/>
-        </w:rPr>
-      </w:pPr>
-      <w:proofErr w:type="gramStart"/>
-      <w:r>
-        <w:rPr>
-          <w:lang w:val="it-IT"/>
-        </w:rPr>
-        <w:t>Spaventapasseri ???</w:t>
-      </w:r>
-      <w:proofErr w:type="gramEnd"/>
-    </w:p>
-    <w:p>
-      <w:pPr>
-        <w:rPr>
-          <w:lang w:val="it-IT"/>
-        </w:rPr>
-      </w:pPr>
-    </w:p>
-    <w:p>
-      <w:pPr>
-        <w:rPr>
-          <w:lang w:val="it-IT"/>
-        </w:rPr>
-      </w:pPr>
-    </w:p>
-    <w:p>
-      <w:pPr>
-        <w:rPr>
-          <w:lang w:val="it-IT"/>
-        </w:rPr>
-      </w:pPr>
-    </w:p>
-    <w:p>
-      <w:pPr>
-        <w:rPr>
-          <w:lang w:val="it-IT"/>
-        </w:rPr>
-      </w:pPr>
-    </w:p>
-    <w:p>
-      <w:pPr>
-        <w:rPr>
-          <w:lang w:val="it-IT"/>
-        </w:rPr>
-      </w:pPr>
-    </w:p>
-    <w:p>
-      <w:pPr>
-        <w:rPr>
-          <w:lang w:val="it-IT"/>
-        </w:rPr>
-      </w:pPr>
-    </w:p>
-    <w:p>
-      <w:pPr>
-        <w:rPr>
-          <w:lang w:val="it-IT"/>
-        </w:rPr>
-      </w:pPr>
-    </w:p>
-    <w:p>
-      <w:pPr>
-        <w:rPr>
-          <w:lang w:val="it-IT"/>
-        </w:rPr>
-      </w:pPr>
-    </w:p>
-    <w:p>
-      <w:pPr>
-        <w:rPr>
-          <w:lang w:val="it-IT"/>
-        </w:rPr>
-      </w:pPr>
-    </w:p>
-    <w:p>
-      <w:pPr>
-        <w:rPr>
-          <w:lang w:val="it-IT"/>
-        </w:rPr>
-      </w:pPr>
-      <w:r>
-        <w:rPr>
-          <w:lang w:val="it-IT"/>
-        </w:rPr>
-        <w:t>PRIMA DI INIZIARE: spegnere processi che usano internet</w:t>
-      </w:r>
-    </w:p>
-    <w:p>
-      <w:pPr>
-        <w:rPr>
-          <w:lang w:val="it-IT"/>
-        </w:rPr>
-      </w:pPr>
-    </w:p>
-    <w:p>
-      <w:pPr>
-        <w:rPr>
-          <w:lang w:val="it-IT"/>
-        </w:rPr>
-      </w:pPr>
-      <w:r>
-        <w:rPr>
-          <w:lang w:val="it-IT"/>
-        </w:rPr>
-        <w:t>RUOLI:</w:t>
-      </w:r>
-    </w:p>
-    <w:p>
-      <w:pPr>
-        <w:pStyle w:val="Paragrafoelenco"/>
-        <w:numPr>
-          <w:ilvl w:val="0"/>
-          <w:numId w:val="1"/>
-        </w:numPr>
-        <w:rPr>
-          <w:lang w:val="it-IT"/>
-        </w:rPr>
-      </w:pPr>
-      <w:r>
-        <w:rPr>
-          <w:lang w:val="it-IT"/>
-        </w:rPr>
-        <w:t xml:space="preserve">Io: cane, redazione </w:t>
-      </w:r>
-      <w:proofErr w:type="spellStart"/>
-      <w:r>
-        <w:rPr>
-          <w:lang w:val="it-IT"/>
-        </w:rPr>
-        <w:t>backlog</w:t>
-      </w:r>
-      <w:proofErr w:type="spellEnd"/>
-      <w:r>
-        <w:rPr>
-          <w:lang w:val="it-IT"/>
-        </w:rPr>
-        <w:t>, stile</w:t>
-      </w:r>
-    </w:p>
-    <w:p>
-      <w:pPr>
-        <w:pStyle w:val="Paragrafoelenco"/>
-        <w:numPr>
-          <w:ilvl w:val="0"/>
-          <w:numId w:val="1"/>
-        </w:numPr>
-        <w:rPr>
-          <w:lang w:val="it-IT"/>
-        </w:rPr>
-      </w:pPr>
-      <w:r>
-        <w:rPr>
-          <w:lang w:val="it-IT"/>
-        </w:rPr>
-        <w:t xml:space="preserve">Luca: </w:t>
-      </w:r>
-      <w:proofErr w:type="spellStart"/>
-      <w:r>
-        <w:rPr>
-          <w:lang w:val="it-IT"/>
-        </w:rPr>
-        <w:t>github</w:t>
-      </w:r>
-      <w:proofErr w:type="spellEnd"/>
-      <w:r>
-        <w:rPr>
-          <w:lang w:val="it-IT"/>
-        </w:rPr>
-        <w:t xml:space="preserve"> gestione messaggi. REMARK: ruolo importante, devi riportare tutti i messaggi</w:t>
-      </w:r>
-    </w:p>
-    <w:p>
-      <w:pPr>
-        <w:pStyle w:val="Paragrafoelenco"/>
-        <w:numPr>
-          <w:ilvl w:val="0"/>
-          <w:numId w:val="1"/>
-        </w:numPr>
-        <w:rPr>
-          <w:lang w:val="it-IT"/>
-        </w:rPr>
-      </w:pPr>
-      <w:r>
-        <w:rPr>
-          <w:lang w:val="it-IT"/>
-        </w:rPr>
-        <w:t>Matteo</w:t>
-      </w:r>
-      <w:proofErr w:type="gramStart"/>
-      <w:r>
-        <w:rPr>
-          <w:lang w:val="it-IT"/>
-        </w:rPr>
-        <w:t>: ?</w:t>
-      </w:r>
-      <w:proofErr w:type="gramEnd"/>
-    </w:p>
-    <w:p>
-      <w:pPr>
-        <w:pStyle w:val="Paragrafoelenco"/>
-        <w:numPr>
-          <w:ilvl w:val="0"/>
-          <w:numId w:val="1"/>
-        </w:numPr>
-        <w:rPr>
-          <w:lang w:val="it-IT"/>
-        </w:rPr>
-      </w:pPr>
-      <w:r>
-        <w:rPr>
-          <w:lang w:val="it-IT"/>
-        </w:rPr>
-        <w:t>Fabio</w:t>
-      </w:r>
-      <w:proofErr w:type="gramStart"/>
-      <w:r>
-        <w:rPr>
-          <w:lang w:val="it-IT"/>
-        </w:rPr>
-        <w:t>: ?</w:t>
-      </w:r>
-      <w:proofErr w:type="gramEnd"/>
-    </w:p>
-    <w:p>
-      <w:pPr>
-        <w:pStyle w:val="Paragrafoelenco"/>
-        <w:numPr>
-          <w:ilvl w:val="0"/>
-          <w:numId w:val="1"/>
-        </w:numPr>
-        <w:rPr>
-          <w:lang w:val="it-IT"/>
-        </w:rPr>
-      </w:pPr>
-      <w:r>
-        <w:rPr>
-          <w:lang w:val="it-IT"/>
-        </w:rPr>
-        <w:lastRenderedPageBreak/>
-        <w:t>PORTAVOCE</w:t>
-      </w:r>
-    </w:p>
-    <w:p>
-      <w:pPr>
-        <w:rPr>
-          <w:lang w:val="it-IT"/>
-        </w:rPr>
-      </w:pPr>
+      <w:r>
+        <w:rPr>
+          <w:lang w:val="it-IT"/>
+        </w:rPr>
+        <w:t>CAN PASTORE: Zaglia Riccardo</w:t>
+      </w:r>
+      <w:bookmarkStart w:id="0" w:name="_GoBack"/>
+      <w:bookmarkEnd w:id="0"/>
     </w:p>
     <w:sectPr>
       <w:pgSz w:w="12240" w:h="15840"/>
@@ -1538,7 +1306,6 @@
   <w:style w:type="character" w:default="1" w:styleId="Carpredefinitoparagrafo">
     <w:name w:val="Default Paragraph Font"/>
     <w:uiPriority w:val="1"/>
-    <w:semiHidden/>
     <w:unhideWhenUsed/>
   </w:style>
   <w:style w:type="table" w:default="1" w:styleId="Tabellanormale">

</xml_diff>